<commit_message>
Robot side environmental logger features
Now responds to command <E> with some ADC data!
</commit_message>
<xml_diff>
--- a/s5_RS232_ComProtocol.docx
+++ b/s5_RS232_ComProtocol.docx
@@ -568,35 +568,7 @@
                 <w:sz w:val="24"/>
                 <w:szCs w:val="24"/>
               </w:rPr>
-              <w:t>- Sets speed 0-255mm/s</w:t>
-            </w:r>
-            <w:r>
-              <w:rPr>
-                <w:sz w:val="24"/>
-                <w:szCs w:val="24"/>
-              </w:rPr>
-              <w:t xml:space="preserve"> of motor B </w:t>
-            </w:r>
-            <w:r>
-              <w:rPr>
-                <w:sz w:val="24"/>
-                <w:szCs w:val="24"/>
-              </w:rPr>
-              <w:t>(</w:t>
-            </w:r>
-            <w:r>
-              <w:rPr>
-                <w:sz w:val="24"/>
-                <w:szCs w:val="24"/>
-              </w:rPr>
-              <w:t>right</w:t>
-            </w:r>
-            <w:r>
-              <w:rPr>
-                <w:sz w:val="24"/>
-                <w:szCs w:val="24"/>
-              </w:rPr>
-              <w:t>)</w:t>
+              <w:t>- Sets speed 0-255mm/s of motor B (right)</w:t>
             </w:r>
             <w:r>
               <w:rPr>
@@ -1874,109 +1846,137 @@
                 <w:sz w:val="24"/>
                 <w:szCs w:val="24"/>
               </w:rPr>
-              <w:t xml:space="preserve">0 – </w:t>
-            </w:r>
-            <w:r>
-              <w:rPr>
-                <w:sz w:val="24"/>
-                <w:szCs w:val="24"/>
-              </w:rPr>
-              <w:t>Stop camera movement</w:t>
-            </w:r>
-            <w:bookmarkStart w:id="2" w:name="_GoBack"/>
-            <w:bookmarkEnd w:id="2"/>
-          </w:p>
-          <w:p>
-            <w:pPr>
-              <w:cnfStyle w:val="000000000000" w:firstRow="0" w:lastRow="0" w:firstColumn="0" w:lastColumn="0" w:oddVBand="0" w:evenVBand="0" w:oddHBand="0" w:evenHBand="0" w:firstRowFirstColumn="0" w:firstRowLastColumn="0" w:lastRowFirstColumn="0" w:lastRowLastColumn="0"/>
-              <w:rPr>
-                <w:sz w:val="24"/>
-                <w:szCs w:val="24"/>
-              </w:rPr>
-            </w:pPr>
-            <w:r>
-              <w:rPr>
-                <w:sz w:val="24"/>
-                <w:szCs w:val="24"/>
-              </w:rPr>
-              <w:t xml:space="preserve">1 – </w:t>
-            </w:r>
-            <w:r>
-              <w:rPr>
-                <w:sz w:val="24"/>
-                <w:szCs w:val="24"/>
-              </w:rPr>
-              <w:t>Tilt camera up</w:t>
-            </w:r>
-          </w:p>
-          <w:p>
-            <w:pPr>
-              <w:cnfStyle w:val="000000000000" w:firstRow="0" w:lastRow="0" w:firstColumn="0" w:lastColumn="0" w:oddVBand="0" w:evenVBand="0" w:oddHBand="0" w:evenHBand="0" w:firstRowFirstColumn="0" w:firstRowLastColumn="0" w:lastRowFirstColumn="0" w:lastRowLastColumn="0"/>
-              <w:rPr>
-                <w:sz w:val="24"/>
-                <w:szCs w:val="24"/>
-              </w:rPr>
-            </w:pPr>
-            <w:r>
-              <w:rPr>
-                <w:sz w:val="24"/>
-                <w:szCs w:val="24"/>
-              </w:rPr>
-              <w:t xml:space="preserve">2 – </w:t>
-            </w:r>
-            <w:r>
-              <w:rPr>
-                <w:sz w:val="24"/>
-                <w:szCs w:val="24"/>
-              </w:rPr>
-              <w:t>Tilt camera down</w:t>
-            </w:r>
-          </w:p>
-          <w:p>
-            <w:pPr>
-              <w:cnfStyle w:val="000000000000" w:firstRow="0" w:lastRow="0" w:firstColumn="0" w:lastColumn="0" w:oddVBand="0" w:evenVBand="0" w:oddHBand="0" w:evenHBand="0" w:firstRowFirstColumn="0" w:firstRowLastColumn="0" w:lastRowFirstColumn="0" w:lastRowLastColumn="0"/>
-              <w:rPr>
-                <w:sz w:val="24"/>
-                <w:szCs w:val="24"/>
-              </w:rPr>
-            </w:pPr>
-            <w:r>
-              <w:rPr>
-                <w:sz w:val="24"/>
-                <w:szCs w:val="24"/>
-              </w:rPr>
-              <w:t xml:space="preserve">3 – </w:t>
-            </w:r>
-            <w:r>
-              <w:rPr>
-                <w:sz w:val="24"/>
-                <w:szCs w:val="24"/>
-              </w:rPr>
-              <w:t>Pan camera left</w:t>
-            </w:r>
-          </w:p>
-          <w:p>
-            <w:pPr>
-              <w:cnfStyle w:val="000000000000" w:firstRow="0" w:lastRow="0" w:firstColumn="0" w:lastColumn="0" w:oddVBand="0" w:evenVBand="0" w:oddHBand="0" w:evenHBand="0" w:firstRowFirstColumn="0" w:firstRowLastColumn="0" w:lastRowFirstColumn="0" w:lastRowLastColumn="0"/>
-              <w:rPr>
-                <w:sz w:val="24"/>
-                <w:szCs w:val="24"/>
-              </w:rPr>
-            </w:pPr>
-            <w:r>
-              <w:rPr>
-                <w:sz w:val="24"/>
-                <w:szCs w:val="24"/>
-              </w:rPr>
-              <w:t xml:space="preserve">4 – </w:t>
-            </w:r>
-            <w:r>
-              <w:rPr>
-                <w:sz w:val="24"/>
-                <w:szCs w:val="24"/>
-              </w:rPr>
-              <w:t>Pan camera right</w:t>
-            </w:r>
+              <w:t>0 – Stop camera movement</w:t>
+            </w:r>
+          </w:p>
+          <w:p>
+            <w:pPr>
+              <w:cnfStyle w:val="000000000000" w:firstRow="0" w:lastRow="0" w:firstColumn="0" w:lastColumn="0" w:oddVBand="0" w:evenVBand="0" w:oddHBand="0" w:evenHBand="0" w:firstRowFirstColumn="0" w:firstRowLastColumn="0" w:lastRowFirstColumn="0" w:lastRowLastColumn="0"/>
+              <w:rPr>
+                <w:sz w:val="24"/>
+                <w:szCs w:val="24"/>
+              </w:rPr>
+            </w:pPr>
+            <w:r>
+              <w:rPr>
+                <w:sz w:val="24"/>
+                <w:szCs w:val="24"/>
+              </w:rPr>
+              <w:t>1 – Tilt camera up</w:t>
+            </w:r>
+          </w:p>
+          <w:p>
+            <w:pPr>
+              <w:cnfStyle w:val="000000000000" w:firstRow="0" w:lastRow="0" w:firstColumn="0" w:lastColumn="0" w:oddVBand="0" w:evenVBand="0" w:oddHBand="0" w:evenHBand="0" w:firstRowFirstColumn="0" w:firstRowLastColumn="0" w:lastRowFirstColumn="0" w:lastRowLastColumn="0"/>
+              <w:rPr>
+                <w:sz w:val="24"/>
+                <w:szCs w:val="24"/>
+              </w:rPr>
+            </w:pPr>
+            <w:r>
+              <w:rPr>
+                <w:sz w:val="24"/>
+                <w:szCs w:val="24"/>
+              </w:rPr>
+              <w:t>2 – Tilt camera down</w:t>
+            </w:r>
+          </w:p>
+          <w:p>
+            <w:pPr>
+              <w:cnfStyle w:val="000000000000" w:firstRow="0" w:lastRow="0" w:firstColumn="0" w:lastColumn="0" w:oddVBand="0" w:evenVBand="0" w:oddHBand="0" w:evenHBand="0" w:firstRowFirstColumn="0" w:firstRowLastColumn="0" w:lastRowFirstColumn="0" w:lastRowLastColumn="0"/>
+              <w:rPr>
+                <w:sz w:val="24"/>
+                <w:szCs w:val="24"/>
+              </w:rPr>
+            </w:pPr>
+            <w:r>
+              <w:rPr>
+                <w:sz w:val="24"/>
+                <w:szCs w:val="24"/>
+              </w:rPr>
+              <w:t>3 – Pan camera left</w:t>
+            </w:r>
+          </w:p>
+          <w:p>
+            <w:pPr>
+              <w:cnfStyle w:val="000000000000" w:firstRow="0" w:lastRow="0" w:firstColumn="0" w:lastColumn="0" w:oddVBand="0" w:evenVBand="0" w:oddHBand="0" w:evenHBand="0" w:firstRowFirstColumn="0" w:firstRowLastColumn="0" w:lastRowFirstColumn="0" w:lastRowLastColumn="0"/>
+              <w:rPr>
+                <w:sz w:val="24"/>
+                <w:szCs w:val="24"/>
+              </w:rPr>
+            </w:pPr>
+            <w:r>
+              <w:rPr>
+                <w:sz w:val="24"/>
+                <w:szCs w:val="24"/>
+              </w:rPr>
+              <w:t>4 – Pan camera right</w:t>
+            </w:r>
+          </w:p>
+        </w:tc>
+      </w:tr>
+      <w:tr>
+        <w:trPr>
+          <w:cnfStyle w:val="000000100000" w:firstRow="0" w:lastRow="0" w:firstColumn="0" w:lastColumn="0" w:oddVBand="0" w:evenVBand="0" w:oddHBand="1" w:evenHBand="0" w:firstRowFirstColumn="0" w:firstRowLastColumn="0" w:lastRowFirstColumn="0" w:lastRowLastColumn="0"/>
+        </w:trPr>
+        <w:tc>
+          <w:tcPr>
+            <w:cnfStyle w:val="001000000000" w:firstRow="0" w:lastRow="0" w:firstColumn="1" w:lastColumn="0" w:oddVBand="0" w:evenVBand="0" w:oddHBand="0" w:evenHBand="0" w:firstRowFirstColumn="0" w:firstRowLastColumn="0" w:lastRowFirstColumn="0" w:lastRowLastColumn="0"/>
+            <w:tcW w:w="2730" w:type="dxa"/>
+            <w:shd w:val="clear" w:color="auto" w:fill="FFFFFF"/>
+          </w:tcPr>
+          <w:p>
+            <w:pPr>
+              <w:rPr>
+                <w:sz w:val="24"/>
+                <w:szCs w:val="24"/>
+              </w:rPr>
+            </w:pPr>
+            <w:r>
+              <w:rPr>
+                <w:sz w:val="24"/>
+                <w:szCs w:val="24"/>
+              </w:rPr>
+              <w:t>Request environmental logger data</w:t>
+            </w:r>
+          </w:p>
+        </w:tc>
+        <w:tc>
+          <w:tcPr>
+            <w:tcW w:w="2310" w:type="dxa"/>
+            <w:shd w:val="clear" w:color="auto" w:fill="FFFFFF"/>
+          </w:tcPr>
+          <w:p>
+            <w:pPr>
+              <w:cnfStyle w:val="000000100000" w:firstRow="0" w:lastRow="0" w:firstColumn="0" w:lastColumn="0" w:oddVBand="0" w:evenVBand="0" w:oddHBand="1" w:evenHBand="0" w:firstRowFirstColumn="0" w:firstRowLastColumn="0" w:lastRowFirstColumn="0" w:lastRowLastColumn="0"/>
+              <w:rPr>
+                <w:sz w:val="24"/>
+                <w:szCs w:val="24"/>
+              </w:rPr>
+            </w:pPr>
+            <w:r>
+              <w:rPr>
+                <w:sz w:val="24"/>
+                <w:szCs w:val="24"/>
+              </w:rPr>
+              <w:t>&lt;E&gt;</w:t>
+            </w:r>
+          </w:p>
+        </w:tc>
+        <w:tc>
+          <w:tcPr>
+            <w:tcW w:w="4350" w:type="dxa"/>
+            <w:shd w:val="clear" w:color="auto" w:fill="FFFFFF"/>
+          </w:tcPr>
+          <w:p>
+            <w:pPr>
+              <w:cnfStyle w:val="000000100000" w:firstRow="0" w:lastRow="0" w:firstColumn="0" w:lastColumn="0" w:oddVBand="0" w:evenVBand="0" w:oddHBand="1" w:evenHBand="0" w:firstRowFirstColumn="0" w:firstRowLastColumn="0" w:lastRowFirstColumn="0" w:lastRowLastColumn="0"/>
+              <w:rPr>
+                <w:b/>
+                <w:sz w:val="24"/>
+                <w:szCs w:val="24"/>
+              </w:rPr>
+            </w:pPr>
           </w:p>
         </w:tc>
       </w:tr>
@@ -1987,8 +1987,8 @@
         <w:pStyle w:val="Heading2"/>
         <w:contextualSpacing w:val="0"/>
       </w:pPr>
-      <w:bookmarkStart w:id="3" w:name="_3dz8dpuc42w8" w:colFirst="0" w:colLast="0"/>
-      <w:bookmarkEnd w:id="3"/>
+      <w:bookmarkStart w:id="2" w:name="_3dz8dpuc42w8" w:colFirst="0" w:colLast="0"/>
+      <w:bookmarkEnd w:id="2"/>
     </w:p>
     <w:p>
       <w:r>
@@ -2000,8 +2000,8 @@
         <w:pStyle w:val="Heading2"/>
         <w:contextualSpacing w:val="0"/>
       </w:pPr>
-      <w:bookmarkStart w:id="4" w:name="_ftgbny2i96p9" w:colFirst="0" w:colLast="0"/>
-      <w:bookmarkEnd w:id="4"/>
+      <w:bookmarkStart w:id="3" w:name="_ftgbny2i96p9" w:colFirst="0" w:colLast="0"/>
+      <w:bookmarkEnd w:id="3"/>
     </w:p>
     <w:p>
       <w:pPr>
@@ -2009,8 +2009,8 @@
         <w:contextualSpacing w:val="0"/>
         <w:jc w:val="center"/>
       </w:pPr>
-      <w:bookmarkStart w:id="5" w:name="_b5skf3ixw4rj" w:colFirst="0" w:colLast="0"/>
-      <w:bookmarkEnd w:id="5"/>
+      <w:bookmarkStart w:id="4" w:name="_b5skf3ixw4rj" w:colFirst="0" w:colLast="0"/>
+      <w:bookmarkEnd w:id="4"/>
       <w:r>
         <w:rPr>
           <w:i/>
@@ -2171,12 +2171,18 @@
             <w:shd w:val="clear" w:color="auto" w:fill="FFFFFF"/>
           </w:tcPr>
           <w:p>
-            <w:r>
-              <w:rPr>
-                <w:sz w:val="24"/>
-                <w:szCs w:val="24"/>
-              </w:rPr>
-              <w:t>Acknowledge server about invalid command</w:t>
+            <w:pPr>
+              <w:rPr>
+                <w:sz w:val="24"/>
+                <w:szCs w:val="24"/>
+              </w:rPr>
+            </w:pPr>
+            <w:r>
+              <w:rPr>
+                <w:sz w:val="24"/>
+                <w:szCs w:val="24"/>
+              </w:rPr>
+              <w:t>Environmental logger data transmission</w:t>
             </w:r>
           </w:p>
         </w:tc>
@@ -2188,43 +2194,27 @@
           <w:p>
             <w:pPr>
               <w:cnfStyle w:val="000000000000" w:firstRow="0" w:lastRow="0" w:firstColumn="0" w:lastColumn="0" w:oddVBand="0" w:evenVBand="0" w:oddHBand="0" w:evenHBand="0" w:firstRowFirstColumn="0" w:firstRowLastColumn="0" w:lastRowFirstColumn="0" w:lastRowLastColumn="0"/>
-            </w:pPr>
-            <w:r>
-              <w:rPr>
-                <w:sz w:val="24"/>
-                <w:szCs w:val="24"/>
-              </w:rPr>
-              <w:t xml:space="preserve">Ip1 </w:t>
-            </w:r>
-            <w:r>
-              <w:rPr>
-                <w:sz w:val="24"/>
-                <w:szCs w:val="24"/>
-              </w:rPr>
-              <w:br/>
-            </w:r>
-            <w:r>
-              <w:rPr>
-                <w:sz w:val="24"/>
-                <w:szCs w:val="24"/>
-              </w:rPr>
-              <w:br/>
-            </w:r>
-            <w:r>
-              <w:rPr>
-                <w:i/>
-                <w:sz w:val="24"/>
-                <w:szCs w:val="24"/>
-              </w:rPr>
-              <w:t>Example</w:t>
-            </w:r>
-            <w:r>
-              <w:rPr>
-                <w:sz w:val="24"/>
-                <w:szCs w:val="24"/>
-              </w:rPr>
-              <w:t>: IX</w:t>
-            </w:r>
+              <w:rPr>
+                <w:sz w:val="24"/>
+                <w:szCs w:val="24"/>
+              </w:rPr>
+            </w:pPr>
+            <w:r>
+              <w:rPr>
+                <w:sz w:val="24"/>
+                <w:szCs w:val="24"/>
+              </w:rPr>
+              <w:t>E</w:t>
+            </w:r>
+            <w:r>
+              <w:rPr>
+                <w:sz w:val="24"/>
+                <w:szCs w:val="24"/>
+              </w:rPr>
+              <w:t xml:space="preserve"> D1</w:t>
+            </w:r>
+            <w:bookmarkStart w:id="5" w:name="_GoBack"/>
+            <w:bookmarkEnd w:id="5"/>
           </w:p>
         </w:tc>
         <w:tc>
@@ -2235,243 +2225,17 @@
           <w:p>
             <w:pPr>
               <w:cnfStyle w:val="000000000000" w:firstRow="0" w:lastRow="0" w:firstColumn="0" w:lastColumn="0" w:oddVBand="0" w:evenVBand="0" w:oddHBand="0" w:evenHBand="0" w:firstRowFirstColumn="0" w:firstRowLastColumn="0" w:lastRowFirstColumn="0" w:lastRowLastColumn="0"/>
-            </w:pPr>
-            <w:r>
-              <w:rPr>
-                <w:b/>
-                <w:sz w:val="24"/>
-                <w:szCs w:val="24"/>
-              </w:rPr>
-              <w:t xml:space="preserve">P1 </w:t>
-            </w:r>
-            <w:r>
-              <w:rPr>
-                <w:sz w:val="24"/>
-                <w:szCs w:val="24"/>
-              </w:rPr>
-              <w:t>- first ASCII character of a received command</w:t>
-            </w:r>
-          </w:p>
-          <w:p>
-            <w:pPr>
-              <w:cnfStyle w:val="000000000000" w:firstRow="0" w:lastRow="0" w:firstColumn="0" w:lastColumn="0" w:oddVBand="0" w:evenVBand="0" w:oddHBand="0" w:evenHBand="0" w:firstRowFirstColumn="0" w:firstRowLastColumn="0" w:lastRowFirstColumn="0" w:lastRowLastColumn="0"/>
-            </w:pPr>
-            <w:r>
-              <w:rPr>
-                <w:i/>
-                <w:sz w:val="24"/>
-                <w:szCs w:val="24"/>
-              </w:rPr>
-              <w:t>Format</w:t>
-            </w:r>
-            <w:r>
-              <w:rPr>
-                <w:sz w:val="24"/>
-                <w:szCs w:val="24"/>
-              </w:rPr>
-              <w:t xml:space="preserve">: 1 ASCII character: </w:t>
-            </w:r>
-            <w:r>
-              <w:rPr>
-                <w:sz w:val="24"/>
-                <w:szCs w:val="24"/>
-                <w:u w:val="single"/>
-              </w:rPr>
-              <w:t xml:space="preserve">x </w:t>
-            </w:r>
-          </w:p>
-          <w:p>
-            <w:pPr>
-              <w:cnfStyle w:val="000000000000" w:firstRow="0" w:lastRow="0" w:firstColumn="0" w:lastColumn="0" w:oddVBand="0" w:evenVBand="0" w:oddHBand="0" w:evenHBand="0" w:firstRowFirstColumn="0" w:firstRowLastColumn="0" w:lastRowFirstColumn="0" w:lastRowLastColumn="0"/>
-            </w:pPr>
-            <w:r>
-              <w:rPr>
-                <w:i/>
-                <w:sz w:val="24"/>
-                <w:szCs w:val="24"/>
-              </w:rPr>
-              <w:t>Example</w:t>
-            </w:r>
-            <w:r>
-              <w:rPr>
-                <w:sz w:val="24"/>
-                <w:szCs w:val="24"/>
-              </w:rPr>
-              <w:t>:</w:t>
-            </w:r>
-          </w:p>
-          <w:p>
-            <w:pPr>
-              <w:cnfStyle w:val="000000000000" w:firstRow="0" w:lastRow="0" w:firstColumn="0" w:lastColumn="0" w:oddVBand="0" w:evenVBand="0" w:oddHBand="0" w:evenHBand="0" w:firstRowFirstColumn="0" w:firstRowLastColumn="0" w:lastRowFirstColumn="0" w:lastRowLastColumn="0"/>
-            </w:pPr>
-            <w:r>
-              <w:rPr>
-                <w:sz w:val="24"/>
-                <w:szCs w:val="24"/>
-              </w:rPr>
-              <w:t>X - unknown command</w:t>
-            </w:r>
-          </w:p>
-          <w:p>
-            <w:pPr>
-              <w:cnfStyle w:val="000000000000" w:firstRow="0" w:lastRow="0" w:firstColumn="0" w:lastColumn="0" w:oddVBand="0" w:evenVBand="0" w:oddHBand="0" w:evenHBand="0" w:firstRowFirstColumn="0" w:firstRowLastColumn="0" w:lastRowFirstColumn="0" w:lastRowLastColumn="0"/>
-            </w:pPr>
-          </w:p>
-        </w:tc>
-      </w:tr>
-      <w:tr>
-        <w:trPr>
-          <w:cnfStyle w:val="000000100000" w:firstRow="0" w:lastRow="0" w:firstColumn="0" w:lastColumn="0" w:oddVBand="0" w:evenVBand="0" w:oddHBand="1" w:evenHBand="0" w:firstRowFirstColumn="0" w:firstRowLastColumn="0" w:lastRowFirstColumn="0" w:lastRowLastColumn="0"/>
-          <w:trHeight w:val="1100"/>
-        </w:trPr>
-        <w:tc>
-          <w:tcPr>
-            <w:cnfStyle w:val="001000000000" w:firstRow="0" w:lastRow="0" w:firstColumn="1" w:lastColumn="0" w:oddVBand="0" w:evenVBand="0" w:oddHBand="0" w:evenHBand="0" w:firstRowFirstColumn="0" w:firstRowLastColumn="0" w:lastRowFirstColumn="0" w:lastRowLastColumn="0"/>
-            <w:tcW w:w="2720" w:type="dxa"/>
-            <w:shd w:val="clear" w:color="auto" w:fill="FFFFFF"/>
-          </w:tcPr>
-          <w:p>
-            <w:r>
-              <w:rPr>
-                <w:sz w:val="24"/>
-                <w:szCs w:val="24"/>
-              </w:rPr>
-              <w:t>Acknowledge server about successful command</w:t>
-            </w:r>
-          </w:p>
-        </w:tc>
-        <w:tc>
-          <w:tcPr>
-            <w:tcW w:w="2300" w:type="dxa"/>
-            <w:shd w:val="clear" w:color="auto" w:fill="FFFFFF"/>
-          </w:tcPr>
-          <w:p>
-            <w:pPr>
-              <w:cnfStyle w:val="000000100000" w:firstRow="0" w:lastRow="0" w:firstColumn="0" w:lastColumn="0" w:oddVBand="0" w:evenVBand="0" w:oddHBand="1" w:evenHBand="0" w:firstRowFirstColumn="0" w:firstRowLastColumn="0" w:lastRowFirstColumn="0" w:lastRowLastColumn="0"/>
-            </w:pPr>
-            <w:bookmarkStart w:id="6" w:name="_k37ltto94vw3" w:colFirst="0" w:colLast="0"/>
-            <w:bookmarkEnd w:id="6"/>
-            <w:r>
-              <w:rPr>
-                <w:sz w:val="24"/>
-                <w:szCs w:val="24"/>
-              </w:rPr>
-              <w:t>Sp1</w:t>
-            </w:r>
-          </w:p>
-          <w:p>
-            <w:pPr>
-              <w:cnfStyle w:val="000000100000" w:firstRow="0" w:lastRow="0" w:firstColumn="0" w:lastColumn="0" w:oddVBand="0" w:evenVBand="0" w:oddHBand="1" w:evenHBand="0" w:firstRowFirstColumn="0" w:firstRowLastColumn="0" w:lastRowFirstColumn="0" w:lastRowLastColumn="0"/>
-            </w:pPr>
-            <w:bookmarkStart w:id="7" w:name="_4c3krsh53bqi" w:colFirst="0" w:colLast="0"/>
-            <w:bookmarkEnd w:id="7"/>
-          </w:p>
-          <w:p>
-            <w:pPr>
-              <w:cnfStyle w:val="000000100000" w:firstRow="0" w:lastRow="0" w:firstColumn="0" w:lastColumn="0" w:oddVBand="0" w:evenVBand="0" w:oddHBand="1" w:evenHBand="0" w:firstRowFirstColumn="0" w:firstRowLastColumn="0" w:lastRowFirstColumn="0" w:lastRowLastColumn="0"/>
-            </w:pPr>
-            <w:bookmarkStart w:id="8" w:name="_gjdgxs" w:colFirst="0" w:colLast="0"/>
-            <w:bookmarkEnd w:id="8"/>
-            <w:r>
-              <w:rPr>
-                <w:i/>
-                <w:sz w:val="24"/>
-                <w:szCs w:val="24"/>
-              </w:rPr>
-              <w:t>Example</w:t>
-            </w:r>
-            <w:r>
-              <w:rPr>
-                <w:sz w:val="24"/>
-                <w:szCs w:val="24"/>
-              </w:rPr>
-              <w:t>: SB</w:t>
-            </w:r>
-          </w:p>
-        </w:tc>
-        <w:tc>
-          <w:tcPr>
-            <w:tcW w:w="4340" w:type="dxa"/>
-            <w:shd w:val="clear" w:color="auto" w:fill="FFFFFF"/>
-          </w:tcPr>
-          <w:p>
-            <w:pPr>
-              <w:cnfStyle w:val="000000100000" w:firstRow="0" w:lastRow="0" w:firstColumn="0" w:lastColumn="0" w:oddVBand="0" w:evenVBand="0" w:oddHBand="1" w:evenHBand="0" w:firstRowFirstColumn="0" w:firstRowLastColumn="0" w:lastRowFirstColumn="0" w:lastRowLastColumn="0"/>
-            </w:pPr>
-            <w:r>
-              <w:rPr>
-                <w:b/>
-                <w:sz w:val="24"/>
-                <w:szCs w:val="24"/>
-              </w:rPr>
-              <w:t xml:space="preserve">P1 </w:t>
-            </w:r>
-            <w:r>
-              <w:rPr>
-                <w:sz w:val="24"/>
-                <w:szCs w:val="24"/>
-              </w:rPr>
-              <w:t>- first ASCII character of a received command</w:t>
-            </w:r>
-          </w:p>
-          <w:p>
-            <w:pPr>
-              <w:cnfStyle w:val="000000100000" w:firstRow="0" w:lastRow="0" w:firstColumn="0" w:lastColumn="0" w:oddVBand="0" w:evenVBand="0" w:oddHBand="1" w:evenHBand="0" w:firstRowFirstColumn="0" w:firstRowLastColumn="0" w:lastRowFirstColumn="0" w:lastRowLastColumn="0"/>
-            </w:pPr>
-            <w:r>
-              <w:rPr>
-                <w:i/>
-                <w:sz w:val="24"/>
-                <w:szCs w:val="24"/>
-              </w:rPr>
-              <w:t>Format</w:t>
-            </w:r>
-            <w:r>
-              <w:rPr>
-                <w:sz w:val="24"/>
-                <w:szCs w:val="24"/>
-              </w:rPr>
-              <w:t xml:space="preserve">: 1 ASCII character: </w:t>
-            </w:r>
-            <w:r>
-              <w:rPr>
-                <w:sz w:val="24"/>
-                <w:szCs w:val="24"/>
-                <w:u w:val="single"/>
-              </w:rPr>
-              <w:t xml:space="preserve">x </w:t>
-            </w:r>
-          </w:p>
-          <w:p>
-            <w:pPr>
-              <w:cnfStyle w:val="000000100000" w:firstRow="0" w:lastRow="0" w:firstColumn="0" w:lastColumn="0" w:oddVBand="0" w:evenVBand="0" w:oddHBand="1" w:evenHBand="0" w:firstRowFirstColumn="0" w:firstRowLastColumn="0" w:lastRowFirstColumn="0" w:lastRowLastColumn="0"/>
-            </w:pPr>
-            <w:r>
-              <w:rPr>
-                <w:i/>
-                <w:sz w:val="24"/>
-                <w:szCs w:val="24"/>
-              </w:rPr>
-              <w:t>Example</w:t>
-            </w:r>
-            <w:r>
-              <w:rPr>
-                <w:sz w:val="24"/>
-                <w:szCs w:val="24"/>
-              </w:rPr>
-              <w:t>:</w:t>
-            </w:r>
-          </w:p>
-          <w:p>
-            <w:pPr>
-              <w:cnfStyle w:val="000000100000" w:firstRow="0" w:lastRow="0" w:firstColumn="0" w:lastColumn="0" w:oddVBand="0" w:evenVBand="0" w:oddHBand="1" w:evenHBand="0" w:firstRowFirstColumn="0" w:firstRowLastColumn="0" w:lastRowFirstColumn="0" w:lastRowLastColumn="0"/>
-            </w:pPr>
-            <w:r>
-              <w:rPr>
-                <w:sz w:val="24"/>
-                <w:szCs w:val="24"/>
-              </w:rPr>
-              <w:t xml:space="preserve">B - motor A direction command received </w:t>
+              <w:rPr>
+                <w:sz w:val="24"/>
+                <w:szCs w:val="24"/>
+              </w:rPr>
+            </w:pPr>
+            <w:r>
+              <w:rPr>
+                <w:sz w:val="24"/>
+                <w:szCs w:val="24"/>
+              </w:rPr>
+              <w:t>D1 – single byte of data as response</w:t>
             </w:r>
           </w:p>
         </w:tc>
@@ -3680,7 +3444,7 @@
 </file>
 
 <file path=customXml/itemProps1.xml><?xml version="1.0" encoding="utf-8"?>
-<ds:datastoreItem xmlns:ds="http://schemas.openxmlformats.org/officeDocument/2006/customXml" ds:itemID="{6C577DB8-3D27-444B-B4DB-989770D1EE6D}">
+<ds:datastoreItem xmlns:ds="http://schemas.openxmlformats.org/officeDocument/2006/customXml" ds:itemID="{6E90343C-3F17-4637-A119-86133DB97017}">
   <ds:schemaRefs>
     <ds:schemaRef ds:uri="http://schemas.openxmlformats.org/officeDocument/2006/bibliography"/>
   </ds:schemaRefs>

</xml_diff>